<commit_message>
updated drafts - 08/14/2017
</commit_message>
<xml_diff>
--- a/Template_Files/01_SafetyPlan_LaneAssistance.docx
+++ b/Template_Files/01_SafetyPlan_LaneAssistance.docx
@@ -2257,6 +2257,63 @@
     </w:p>
     <w:p/>
     <w:p>
+      <w:r>
+        <w:rPr>
+          <w:rFonts w:hint="eastAsia"/>
+        </w:rPr>
+        <w:t>The item includes three subsystems:</w:t>
+      </w:r>
+    </w:p>
+    <w:p>
+      <w:pPr>
+        <w:pStyle w:val="ListParagraph"/>
+        <w:numPr>
+          <w:ilvl w:val="0"/>
+          <w:numId w:val="9"/>
+        </w:numPr>
+        <w:ind w:firstLineChars="0"/>
+      </w:pPr>
+      <w:r>
+        <w:t>C</w:t>
+      </w:r>
+      <w:r>
+        <w:rPr>
+          <w:rFonts w:hint="eastAsia"/>
+        </w:rPr>
+        <w:t xml:space="preserve">amera </w:t>
+      </w:r>
+      <w:r>
+        <w:t>subsystem</w:t>
+      </w:r>
+    </w:p>
+    <w:p>
+      <w:pPr>
+        <w:pStyle w:val="ListParagraph"/>
+        <w:numPr>
+          <w:ilvl w:val="0"/>
+          <w:numId w:val="9"/>
+        </w:numPr>
+        <w:ind w:firstLineChars="0"/>
+      </w:pPr>
+      <w:r>
+        <w:t>Electronic Power Steering subsystem (EPS)</w:t>
+      </w:r>
+    </w:p>
+    <w:p>
+      <w:pPr>
+        <w:pStyle w:val="ListParagraph"/>
+        <w:numPr>
+          <w:ilvl w:val="0"/>
+          <w:numId w:val="9"/>
+        </w:numPr>
+        <w:ind w:firstLineChars="0"/>
+      </w:pPr>
+      <w:r>
+        <w:t>Car Display subsystem</w:t>
+      </w:r>
+    </w:p>
+    <w:p/>
+    <w:p>
       <w:pPr>
         <w:pStyle w:val="Heading7"/>
       </w:pPr>
@@ -2312,15 +2369,7 @@
         <w:ind w:firstLine="360"/>
       </w:pPr>
       <w:r>
-        <w:t xml:space="preserve">The lane keeping assistance function shall apply steering torque when active </w:t>
-      </w:r>
-      <w:proofErr w:type="gramStart"/>
-      <w:r>
-        <w:t>in order to</w:t>
-      </w:r>
-      <w:proofErr w:type="gramEnd"/>
-      <w:r>
-        <w:t xml:space="preserve"> stay</w:t>
+        <w:t>The lane keeping assistance function shall apply steering torque when active in order to stay</w:t>
       </w:r>
     </w:p>
     <w:p>
@@ -2710,10 +2759,16 @@
               <w:spacing w:line="240" w:lineRule="auto"/>
             </w:pPr>
             <w:r>
+              <w:t xml:space="preserve">Safety </w:t>
+            </w:r>
+            <w:r>
               <w:rPr>
                 <w:rFonts w:hint="eastAsia"/>
               </w:rPr>
-              <w:t>All Team Members</w:t>
+              <w:t>Mana</w:t>
+            </w:r>
+            <w:r>
+              <w:t>ger</w:t>
             </w:r>
           </w:p>
         </w:tc>
@@ -2781,13 +2836,7 @@
               </w:rPr>
             </w:pPr>
             <w:r>
-              <w:rPr>
-                <w:rFonts w:hint="eastAsia"/>
-              </w:rPr>
-              <w:t>Proje</w:t>
-            </w:r>
-            <w:r>
-              <w:t xml:space="preserve">ct </w:t>
+              <w:t xml:space="preserve">Safety </w:t>
             </w:r>
             <w:r>
               <w:rPr>
@@ -3610,15 +3659,7 @@
               <w:contextualSpacing w:val="0"/>
             </w:pPr>
             <w:r>
-              <w:t xml:space="preserve">Functional </w:t>
-            </w:r>
-            <w:proofErr w:type="gramStart"/>
-            <w:r>
-              <w:t>Safety  Manager</w:t>
-            </w:r>
-            <w:proofErr w:type="gramEnd"/>
-            <w:r>
-              <w:t>- Item Level</w:t>
+              <w:t>Functional Safety  Manager- Item Level</w:t>
             </w:r>
           </w:p>
         </w:tc>
@@ -3648,15 +3689,7 @@
               <w:contextualSpacing w:val="0"/>
             </w:pPr>
             <w:r>
-              <w:t xml:space="preserve">Functional </w:t>
-            </w:r>
-            <w:proofErr w:type="gramStart"/>
-            <w:r>
-              <w:t>Safety  Engineer</w:t>
-            </w:r>
-            <w:proofErr w:type="gramEnd"/>
-            <w:r>
-              <w:t>- Item Level</w:t>
+              <w:t>Functional Safety  Engineer- Item Level</w:t>
             </w:r>
           </w:p>
         </w:tc>
@@ -3716,15 +3749,7 @@
               <w:contextualSpacing w:val="0"/>
             </w:pPr>
             <w:r>
-              <w:t xml:space="preserve">Functional </w:t>
-            </w:r>
-            <w:proofErr w:type="gramStart"/>
-            <w:r>
-              <w:t>Safety  Manager</w:t>
-            </w:r>
-            <w:proofErr w:type="gramEnd"/>
-            <w:r>
-              <w:t>- Component Level</w:t>
+              <w:t>Functional Safety  Manager- Component Level</w:t>
             </w:r>
           </w:p>
         </w:tc>
@@ -3754,15 +3779,7 @@
               <w:contextualSpacing w:val="0"/>
             </w:pPr>
             <w:r>
-              <w:t xml:space="preserve">Functional </w:t>
-            </w:r>
-            <w:proofErr w:type="gramStart"/>
-            <w:r>
-              <w:t>Safety  Engineer</w:t>
-            </w:r>
-            <w:proofErr w:type="gramEnd"/>
-            <w:r>
-              <w:t>- Component Level</w:t>
+              <w:t>Functional Safety  Engineer- Component Level</w:t>
             </w:r>
           </w:p>
         </w:tc>
@@ -3877,15 +3894,7 @@
     <w:p>
       <w:r>
         <w:lastRenderedPageBreak/>
-        <w:t xml:space="preserve">The </w:t>
-      </w:r>
-      <w:proofErr w:type="gramStart"/>
-      <w:r>
-        <w:t>ultimate goal</w:t>
-      </w:r>
-      <w:proofErr w:type="gramEnd"/>
-      <w:r>
-        <w:t xml:space="preserve"> is to ensure that all parties are developing safe vehicles in compliance with ISO 26262. </w:t>
+        <w:t xml:space="preserve">The ultimate goal is to ensure that all parties are developing safe vehicles in compliance with ISO 26262. </w:t>
       </w:r>
     </w:p>
     <w:p>
@@ -4003,15 +4012,7 @@
         <w:pStyle w:val="NoSpacing"/>
       </w:pPr>
       <w:r>
-        <w:t xml:space="preserve">The functional safety assessment confirms that plans, designs and developed products </w:t>
-      </w:r>
-      <w:proofErr w:type="gramStart"/>
-      <w:r>
-        <w:t>actually achieve</w:t>
-      </w:r>
-      <w:proofErr w:type="gramEnd"/>
-      <w:r>
-        <w:t xml:space="preserve"> functional safety.</w:t>
+        <w:t>The functional safety assessment confirms that plans, designs and developed products actually achieve functional safety.</w:t>
       </w:r>
     </w:p>
     <w:p>
@@ -4840,6 +4841,95 @@
     <w:multiLevelType w:val="hybridMultilevel"/>
     <w:tmpl w:val="ADB0DD9C"/>
     <w:lvl w:ilvl="0" w:tplc="BC5CA6B6">
+      <w:start w:val="1"/>
+      <w:numFmt w:val="decimal"/>
+      <w:lvlText w:val="%1."/>
+      <w:lvlJc w:val="left"/>
+      <w:pPr>
+        <w:ind w:left="360" w:hanging="360"/>
+      </w:pPr>
+      <w:rPr>
+        <w:rFonts w:hint="default"/>
+      </w:rPr>
+    </w:lvl>
+    <w:lvl w:ilvl="1" w:tplc="04090019" w:tentative="1">
+      <w:start w:val="1"/>
+      <w:numFmt w:val="lowerLetter"/>
+      <w:lvlText w:val="%2)"/>
+      <w:lvlJc w:val="left"/>
+      <w:pPr>
+        <w:ind w:left="840" w:hanging="420"/>
+      </w:pPr>
+    </w:lvl>
+    <w:lvl w:ilvl="2" w:tplc="0409001B" w:tentative="1">
+      <w:start w:val="1"/>
+      <w:numFmt w:val="lowerRoman"/>
+      <w:lvlText w:val="%3."/>
+      <w:lvlJc w:val="right"/>
+      <w:pPr>
+        <w:ind w:left="1260" w:hanging="420"/>
+      </w:pPr>
+    </w:lvl>
+    <w:lvl w:ilvl="3" w:tplc="0409000F" w:tentative="1">
+      <w:start w:val="1"/>
+      <w:numFmt w:val="decimal"/>
+      <w:lvlText w:val="%4."/>
+      <w:lvlJc w:val="left"/>
+      <w:pPr>
+        <w:ind w:left="1680" w:hanging="420"/>
+      </w:pPr>
+    </w:lvl>
+    <w:lvl w:ilvl="4" w:tplc="04090019" w:tentative="1">
+      <w:start w:val="1"/>
+      <w:numFmt w:val="lowerLetter"/>
+      <w:lvlText w:val="%5)"/>
+      <w:lvlJc w:val="left"/>
+      <w:pPr>
+        <w:ind w:left="2100" w:hanging="420"/>
+      </w:pPr>
+    </w:lvl>
+    <w:lvl w:ilvl="5" w:tplc="0409001B" w:tentative="1">
+      <w:start w:val="1"/>
+      <w:numFmt w:val="lowerRoman"/>
+      <w:lvlText w:val="%6."/>
+      <w:lvlJc w:val="right"/>
+      <w:pPr>
+        <w:ind w:left="2520" w:hanging="420"/>
+      </w:pPr>
+    </w:lvl>
+    <w:lvl w:ilvl="6" w:tplc="0409000F" w:tentative="1">
+      <w:start w:val="1"/>
+      <w:numFmt w:val="decimal"/>
+      <w:lvlText w:val="%7."/>
+      <w:lvlJc w:val="left"/>
+      <w:pPr>
+        <w:ind w:left="2940" w:hanging="420"/>
+      </w:pPr>
+    </w:lvl>
+    <w:lvl w:ilvl="7" w:tplc="04090019" w:tentative="1">
+      <w:start w:val="1"/>
+      <w:numFmt w:val="lowerLetter"/>
+      <w:lvlText w:val="%8)"/>
+      <w:lvlJc w:val="left"/>
+      <w:pPr>
+        <w:ind w:left="3360" w:hanging="420"/>
+      </w:pPr>
+    </w:lvl>
+    <w:lvl w:ilvl="8" w:tplc="0409001B" w:tentative="1">
+      <w:start w:val="1"/>
+      <w:numFmt w:val="lowerRoman"/>
+      <w:lvlText w:val="%9."/>
+      <w:lvlJc w:val="right"/>
+      <w:pPr>
+        <w:ind w:left="3780" w:hanging="420"/>
+      </w:pPr>
+    </w:lvl>
+  </w:abstractNum>
+  <w:abstractNum w:abstractNumId="8" w15:restartNumberingAfterBreak="0">
+    <w:nsid w:val="5D6E0729"/>
+    <w:multiLevelType w:val="hybridMultilevel"/>
+    <w:tmpl w:val="D1684026"/>
+    <w:lvl w:ilvl="0" w:tplc="B406E7BC">
       <w:start w:val="1"/>
       <w:numFmt w:val="decimal"/>
       <w:lvlText w:val="%1."/>
@@ -4947,6 +5037,9 @@
   </w:num>
   <w:num w:numId="8">
     <w:abstractNumId w:val="1"/>
+  </w:num>
+  <w:num w:numId="9">
+    <w:abstractNumId w:val="8"/>
   </w:num>
 </w:numbering>
 </file>

</xml_diff>